<commit_message>
Make changes to resume
</commit_message>
<xml_diff>
--- a/src/NewResume.docx
+++ b/src/NewResume.docx
@@ -1,6 +1,6 @@
 
 <file path=word/document.xml><?xml version="1.0" encoding="utf-8"?>
-<w:document xmlns:wpc="http://schemas.microsoft.com/office/word/2010/wordprocessingCanvas" xmlns:cx="http://schemas.microsoft.com/office/drawing/2014/chartex" xmlns:cx1="http://schemas.microsoft.com/office/drawing/2015/9/8/chartex" xmlns:cx2="http://schemas.microsoft.com/office/drawing/2015/10/21/chartex" xmlns:cx3="http://schemas.microsoft.com/office/drawing/2016/5/9/chartex" xmlns:cx4="http://schemas.microsoft.com/office/drawing/2016/5/10/chartex" xmlns:cx5="http://schemas.microsoft.com/office/drawing/2016/5/11/chartex" xmlns:cx6="http://schemas.microsoft.com/office/drawing/2016/5/12/chartex" xmlns:cx7="http://schemas.microsoft.com/office/drawing/2016/5/13/chartex" xmlns:cx8="http://schemas.microsoft.com/office/drawing/2016/5/14/chartex" xmlns:mc="http://schemas.openxmlformats.org/markup-compatibility/2006" xmlns:aink="http://schemas.microsoft.com/office/drawing/2016/ink" xmlns:am3d="http://schemas.microsoft.com/office/drawing/2017/model3d" xmlns:o="urn:schemas-microsoft-com:office:office" xmlns:r="http://schemas.openxmlformats.org/officeDocument/2006/relationships" xmlns:m="http://schemas.openxmlformats.org/officeDocument/2006/math" xmlns:v="urn:schemas-microsoft-com:vml" xmlns:wp14="http://schemas.microsoft.com/office/word/2010/wordprocessingDrawing" xmlns:wp="http://schemas.openxmlformats.org/drawingml/2006/wordprocessingDrawing" xmlns:w10="urn:schemas-microsoft-com:office:word" xmlns:w="http://schemas.openxmlformats.org/wordprocessingml/2006/main" xmlns:w14="http://schemas.microsoft.com/office/word/2010/wordml" xmlns:w15="http://schemas.microsoft.com/office/word/2012/wordml" xmlns:w16cid="http://schemas.microsoft.com/office/word/2016/wordml/cid" xmlns:w16se="http://schemas.microsoft.com/office/word/2015/wordml/symex" xmlns:wpg="http://schemas.microsoft.com/office/word/2010/wordprocessingGroup" xmlns:wpi="http://schemas.microsoft.com/office/word/2010/wordprocessingInk" xmlns:wne="http://schemas.microsoft.com/office/word/2006/wordml" xmlns:wps="http://schemas.microsoft.com/office/word/2010/wordprocessingShape" mc:Ignorable="w14 w15 w16se w16cid wp14">
+<w:document xmlns:wpc="http://schemas.microsoft.com/office/word/2010/wordprocessingCanvas" xmlns:cx="http://schemas.microsoft.com/office/drawing/2014/chartex" xmlns:cx1="http://schemas.microsoft.com/office/drawing/2015/9/8/chartex" xmlns:cx2="http://schemas.microsoft.com/office/drawing/2015/10/21/chartex" xmlns:cx3="http://schemas.microsoft.com/office/drawing/2016/5/9/chartex" xmlns:cx4="http://schemas.microsoft.com/office/drawing/2016/5/10/chartex" xmlns:cx5="http://schemas.microsoft.com/office/drawing/2016/5/11/chartex" xmlns:cx6="http://schemas.microsoft.com/office/drawing/2016/5/12/chartex" xmlns:cx7="http://schemas.microsoft.com/office/drawing/2016/5/13/chartex" xmlns:cx8="http://schemas.microsoft.com/office/drawing/2016/5/14/chartex" xmlns:mc="http://schemas.openxmlformats.org/markup-compatibility/2006" xmlns:aink="http://schemas.microsoft.com/office/drawing/2016/ink" xmlns:am3d="http://schemas.microsoft.com/office/drawing/2017/model3d" xmlns:o="urn:schemas-microsoft-com:office:office" xmlns:r="http://schemas.openxmlformats.org/officeDocument/2006/relationships" xmlns:m="http://schemas.openxmlformats.org/officeDocument/2006/math" xmlns:v="urn:schemas-microsoft-com:vml" xmlns:wp14="http://schemas.microsoft.com/office/word/2010/wordprocessingDrawing" xmlns:wp="http://schemas.openxmlformats.org/drawingml/2006/wordprocessingDrawing" xmlns:w10="urn:schemas-microsoft-com:office:word" xmlns:w="http://schemas.openxmlformats.org/wordprocessingml/2006/main" xmlns:w14="http://schemas.microsoft.com/office/word/2010/wordml" xmlns:w15="http://schemas.microsoft.com/office/word/2012/wordml" xmlns:w16cex="http://schemas.microsoft.com/office/word/2018/wordml/cex" xmlns:w16cid="http://schemas.microsoft.com/office/word/2016/wordml/cid" xmlns:w16="http://schemas.microsoft.com/office/word/2018/wordml" xmlns:w16se="http://schemas.microsoft.com/office/word/2015/wordml/symex" xmlns:wpg="http://schemas.microsoft.com/office/word/2010/wordprocessingGroup" xmlns:wpi="http://schemas.microsoft.com/office/word/2010/wordprocessingInk" xmlns:wne="http://schemas.microsoft.com/office/word/2006/wordml" xmlns:wps="http://schemas.microsoft.com/office/word/2010/wordprocessingShape" mc:Ignorable="w14 w15 w16se w16cid w16 w16cex wp14">
   <w:body>
     <w:p>
       <w:pPr>
@@ -114,8 +114,6 @@
       <w:r>
         <w:t xml:space="preserve">graduate </w:t>
       </w:r>
-      <w:bookmarkStart w:id="0" w:name="_GoBack"/>
-      <w:bookmarkEnd w:id="0"/>
       <w:r>
         <w:t>who is a dependable team player, passionate about learning new and emerging tech, and always up for a challenge</w:t>
       </w:r>
@@ -189,11 +187,16 @@
         <w:t>HTML, CSS, MySQL, JavaScript</w:t>
       </w:r>
       <w:r>
-        <w:t xml:space="preserve"> (React</w:t>
+        <w:t xml:space="preserve"> (</w:t>
+      </w:r>
+      <w:proofErr w:type="spellStart"/>
+      <w:r>
+        <w:t>React</w:t>
       </w:r>
       <w:r>
         <w:t>Js</w:t>
       </w:r>
+      <w:proofErr w:type="spellEnd"/>
       <w:r>
         <w:t xml:space="preserve"> &amp; React Native)</w:t>
       </w:r>
@@ -392,12 +395,14 @@
           <w:rFonts w:asciiTheme="majorHAnsi" w:hAnsiTheme="majorHAnsi"/>
         </w:rPr>
       </w:pPr>
+      <w:proofErr w:type="spellStart"/>
       <w:r>
         <w:rPr>
           <w:rFonts w:asciiTheme="majorHAnsi" w:hAnsiTheme="majorHAnsi"/>
         </w:rPr>
         <w:t>TrantonLLC</w:t>
       </w:r>
+      <w:proofErr w:type="spellEnd"/>
     </w:p>
     <w:p>
       <w:pPr>
@@ -450,61 +455,64 @@
         <w:t>alerting</w:t>
       </w:r>
       <w:r>
-        <w:t xml:space="preserve"> members on any new releases or restocks. Maintained the monitors to be in line with site changes.</w:t>
+        <w:t xml:space="preserve"> members on any new releases or restocks</w:t>
+      </w:r>
+      <w:r>
+        <w:t xml:space="preserve">. </w:t>
       </w:r>
     </w:p>
     <w:p>
       <w:pPr>
         <w:pStyle w:val="ListBullet"/>
+        <w:numPr>
+          <w:ilvl w:val="1"/>
+          <w:numId w:val="21"/>
+        </w:numPr>
         <w:spacing w:line="240" w:lineRule="auto"/>
       </w:pPr>
       <w:r>
-        <w:t>Deployed the monitor system on a Linux VM instance through Google Cloud Platform.</w:t>
+        <w:t>Monitored sites’ backend API or frontend using Python’s Request library.</w:t>
       </w:r>
     </w:p>
     <w:p>
       <w:pPr>
         <w:pStyle w:val="ListBullet"/>
+        <w:numPr>
+          <w:ilvl w:val="1"/>
+          <w:numId w:val="21"/>
+        </w:numPr>
         <w:spacing w:line="240" w:lineRule="auto"/>
       </w:pPr>
       <w:r>
-        <w:t xml:space="preserve">Worked with project team leads with marketing </w:t>
-      </w:r>
-      <w:r>
-        <w:t>strategies and</w:t>
-      </w:r>
-      <w:r>
-        <w:t xml:space="preserve"> participated in expanding the network of social media influencers.</w:t>
+        <w:t>Maintained the monitors to be in line with site changes.</w:t>
       </w:r>
     </w:p>
     <w:p>
       <w:pPr>
         <w:pStyle w:val="ListBullet"/>
+        <w:numPr>
+          <w:ilvl w:val="1"/>
+          <w:numId w:val="21"/>
+        </w:numPr>
         <w:spacing w:line="240" w:lineRule="auto"/>
       </w:pPr>
       <w:r>
-        <w:t>Doubled</w:t>
-      </w:r>
-      <w:r>
-        <w:t xml:space="preserve"> as customer support lead to </w:t>
-      </w:r>
-      <w:r>
-        <w:t>resolve</w:t>
-      </w:r>
-      <w:r>
-        <w:t xml:space="preserve"> </w:t>
-      </w:r>
-      <w:r>
-        <w:t>at least</w:t>
-      </w:r>
-      <w:r>
-        <w:t xml:space="preserve"> 10</w:t>
-      </w:r>
-      <w:r>
-        <w:t xml:space="preserve"> </w:t>
-      </w:r>
-      <w:r>
-        <w:t xml:space="preserve">daily support tickets, with duties including helping customers with billing information, retrieving customer data, and cancelling services. </w:t>
+        <w:t>Deployed the monitor system on a Linux VM instance through Google Cloud Platform.</w:t>
+      </w:r>
+    </w:p>
+    <w:p>
+      <w:pPr>
+        <w:pStyle w:val="ListBullet"/>
+        <w:spacing w:line="240" w:lineRule="auto"/>
+      </w:pPr>
+      <w:r>
+        <w:t xml:space="preserve">Worked with project team leads with marketing </w:t>
+      </w:r>
+      <w:r>
+        <w:t>strategies and</w:t>
+      </w:r>
+      <w:r>
+        <w:t xml:space="preserve"> participated in expanding the network of social media influencers.</w:t>
       </w:r>
     </w:p>
     <w:p>
@@ -558,8 +566,13 @@
         <w:spacing w:line="240" w:lineRule="auto"/>
         <w:ind w:left="216" w:hanging="216"/>
       </w:pPr>
-      <w:r>
-        <w:t>ItemFindr (Mobile Application)</w:t>
+      <w:proofErr w:type="spellStart"/>
+      <w:r>
+        <w:t>ItemFindr</w:t>
+      </w:r>
+      <w:proofErr w:type="spellEnd"/>
+      <w:r>
+        <w:t xml:space="preserve"> (Mobile Application)</w:t>
       </w:r>
     </w:p>
     <w:p>
@@ -589,7 +602,38 @@
         <w:spacing w:line="240" w:lineRule="auto"/>
       </w:pPr>
       <w:r>
-        <w:t xml:space="preserve">Integrated 4 store’s API into one using Python and Flask. </w:t>
+        <w:t xml:space="preserve">Integrated 4 store’s API into </w:t>
+      </w:r>
+      <w:r>
+        <w:t>one custom API.</w:t>
+      </w:r>
+    </w:p>
+    <w:p>
+      <w:pPr>
+        <w:pStyle w:val="ListBullet"/>
+        <w:numPr>
+          <w:ilvl w:val="1"/>
+          <w:numId w:val="21"/>
+        </w:numPr>
+        <w:spacing w:line="240" w:lineRule="auto"/>
+      </w:pPr>
+      <w:r>
+        <w:t>U</w:t>
+      </w:r>
+      <w:r>
+        <w:t>tiliz</w:t>
+      </w:r>
+      <w:r>
+        <w:t>ed</w:t>
+      </w:r>
+      <w:r>
+        <w:t xml:space="preserve"> Python and Flask</w:t>
+      </w:r>
+      <w:r>
+        <w:t xml:space="preserve"> web application framework</w:t>
+      </w:r>
+      <w:r>
+        <w:t xml:space="preserve">. </w:t>
       </w:r>
     </w:p>
     <w:p>
@@ -722,9 +766,11 @@
         </w:numPr>
         <w:spacing w:line="240" w:lineRule="auto"/>
       </w:pPr>
+      <w:proofErr w:type="spellStart"/>
       <w:r>
         <w:t>Studbud</w:t>
       </w:r>
+      <w:proofErr w:type="spellEnd"/>
       <w:r>
         <w:t xml:space="preserve"> (Web Application)</w:t>
       </w:r>
@@ -826,7 +872,15 @@
         <w:spacing w:line="240" w:lineRule="auto"/>
       </w:pPr>
       <w:r>
-        <w:t>NYIT's Accelerated Masters program</w:t>
+        <w:t xml:space="preserve">NYIT's Accelerated </w:t>
+      </w:r>
+      <w:proofErr w:type="spellStart"/>
+      <w:r>
+        <w:t>Masters</w:t>
+      </w:r>
+      <w:proofErr w:type="spellEnd"/>
+      <w:r>
+        <w:t xml:space="preserve"> program</w:t>
       </w:r>
     </w:p>
     <w:p>
@@ -877,7 +931,7 @@
 </file>
 
 <file path=word/endnotes.xml><?xml version="1.0" encoding="utf-8"?>
-<w:endnotes xmlns:wpc="http://schemas.microsoft.com/office/word/2010/wordprocessingCanvas" xmlns:cx="http://schemas.microsoft.com/office/drawing/2014/chartex" xmlns:cx1="http://schemas.microsoft.com/office/drawing/2015/9/8/chartex" xmlns:cx2="http://schemas.microsoft.com/office/drawing/2015/10/21/chartex" xmlns:cx3="http://schemas.microsoft.com/office/drawing/2016/5/9/chartex" xmlns:cx4="http://schemas.microsoft.com/office/drawing/2016/5/10/chartex" xmlns:cx5="http://schemas.microsoft.com/office/drawing/2016/5/11/chartex" xmlns:cx6="http://schemas.microsoft.com/office/drawing/2016/5/12/chartex" xmlns:cx7="http://schemas.microsoft.com/office/drawing/2016/5/13/chartex" xmlns:cx8="http://schemas.microsoft.com/office/drawing/2016/5/14/chartex" xmlns:mc="http://schemas.openxmlformats.org/markup-compatibility/2006" xmlns:aink="http://schemas.microsoft.com/office/drawing/2016/ink" xmlns:am3d="http://schemas.microsoft.com/office/drawing/2017/model3d" xmlns:o="urn:schemas-microsoft-com:office:office" xmlns:r="http://schemas.openxmlformats.org/officeDocument/2006/relationships" xmlns:m="http://schemas.openxmlformats.org/officeDocument/2006/math" xmlns:v="urn:schemas-microsoft-com:vml" xmlns:wp14="http://schemas.microsoft.com/office/word/2010/wordprocessingDrawing" xmlns:wp="http://schemas.openxmlformats.org/drawingml/2006/wordprocessingDrawing" xmlns:w10="urn:schemas-microsoft-com:office:word" xmlns:w="http://schemas.openxmlformats.org/wordprocessingml/2006/main" xmlns:w14="http://schemas.microsoft.com/office/word/2010/wordml" xmlns:w15="http://schemas.microsoft.com/office/word/2012/wordml" xmlns:w16cid="http://schemas.microsoft.com/office/word/2016/wordml/cid" xmlns:w16se="http://schemas.microsoft.com/office/word/2015/wordml/symex" xmlns:wpg="http://schemas.microsoft.com/office/word/2010/wordprocessingGroup" xmlns:wpi="http://schemas.microsoft.com/office/word/2010/wordprocessingInk" xmlns:wne="http://schemas.microsoft.com/office/word/2006/wordml" xmlns:wps="http://schemas.microsoft.com/office/word/2010/wordprocessingShape" mc:Ignorable="w14 w15 w16se w16cid wp14">
+<w:endnotes xmlns:wpc="http://schemas.microsoft.com/office/word/2010/wordprocessingCanvas" xmlns:cx="http://schemas.microsoft.com/office/drawing/2014/chartex" xmlns:cx1="http://schemas.microsoft.com/office/drawing/2015/9/8/chartex" xmlns:cx2="http://schemas.microsoft.com/office/drawing/2015/10/21/chartex" xmlns:cx3="http://schemas.microsoft.com/office/drawing/2016/5/9/chartex" xmlns:cx4="http://schemas.microsoft.com/office/drawing/2016/5/10/chartex" xmlns:cx5="http://schemas.microsoft.com/office/drawing/2016/5/11/chartex" xmlns:cx6="http://schemas.microsoft.com/office/drawing/2016/5/12/chartex" xmlns:cx7="http://schemas.microsoft.com/office/drawing/2016/5/13/chartex" xmlns:cx8="http://schemas.microsoft.com/office/drawing/2016/5/14/chartex" xmlns:mc="http://schemas.openxmlformats.org/markup-compatibility/2006" xmlns:aink="http://schemas.microsoft.com/office/drawing/2016/ink" xmlns:am3d="http://schemas.microsoft.com/office/drawing/2017/model3d" xmlns:o="urn:schemas-microsoft-com:office:office" xmlns:r="http://schemas.openxmlformats.org/officeDocument/2006/relationships" xmlns:m="http://schemas.openxmlformats.org/officeDocument/2006/math" xmlns:v="urn:schemas-microsoft-com:vml" xmlns:wp14="http://schemas.microsoft.com/office/word/2010/wordprocessingDrawing" xmlns:wp="http://schemas.openxmlformats.org/drawingml/2006/wordprocessingDrawing" xmlns:w10="urn:schemas-microsoft-com:office:word" xmlns:w="http://schemas.openxmlformats.org/wordprocessingml/2006/main" xmlns:w14="http://schemas.microsoft.com/office/word/2010/wordml" xmlns:w15="http://schemas.microsoft.com/office/word/2012/wordml" xmlns:w16cex="http://schemas.microsoft.com/office/word/2018/wordml/cex" xmlns:w16cid="http://schemas.microsoft.com/office/word/2016/wordml/cid" xmlns:w16="http://schemas.microsoft.com/office/word/2018/wordml" xmlns:w16se="http://schemas.microsoft.com/office/word/2015/wordml/symex" xmlns:wpg="http://schemas.microsoft.com/office/word/2010/wordprocessingGroup" xmlns:wpi="http://schemas.microsoft.com/office/word/2010/wordprocessingInk" xmlns:wne="http://schemas.microsoft.com/office/word/2006/wordml" xmlns:wps="http://schemas.microsoft.com/office/word/2010/wordprocessingShape" mc:Ignorable="w14 w15 w16se w16cid w16 w16cex wp14">
   <w:endnote w:type="separator" w:id="-1">
     <w:p>
       <w:pPr>
@@ -902,7 +956,7 @@
 </file>
 
 <file path=word/footer1.xml><?xml version="1.0" encoding="utf-8"?>
-<w:ftr xmlns:wpc="http://schemas.microsoft.com/office/word/2010/wordprocessingCanvas" xmlns:cx="http://schemas.microsoft.com/office/drawing/2014/chartex" xmlns:cx1="http://schemas.microsoft.com/office/drawing/2015/9/8/chartex" xmlns:cx2="http://schemas.microsoft.com/office/drawing/2015/10/21/chartex" xmlns:cx3="http://schemas.microsoft.com/office/drawing/2016/5/9/chartex" xmlns:cx4="http://schemas.microsoft.com/office/drawing/2016/5/10/chartex" xmlns:cx5="http://schemas.microsoft.com/office/drawing/2016/5/11/chartex" xmlns:cx6="http://schemas.microsoft.com/office/drawing/2016/5/12/chartex" xmlns:cx7="http://schemas.microsoft.com/office/drawing/2016/5/13/chartex" xmlns:cx8="http://schemas.microsoft.com/office/drawing/2016/5/14/chartex" xmlns:mc="http://schemas.openxmlformats.org/markup-compatibility/2006" xmlns:aink="http://schemas.microsoft.com/office/drawing/2016/ink" xmlns:am3d="http://schemas.microsoft.com/office/drawing/2017/model3d" xmlns:o="urn:schemas-microsoft-com:office:office" xmlns:r="http://schemas.openxmlformats.org/officeDocument/2006/relationships" xmlns:m="http://schemas.openxmlformats.org/officeDocument/2006/math" xmlns:v="urn:schemas-microsoft-com:vml" xmlns:wp14="http://schemas.microsoft.com/office/word/2010/wordprocessingDrawing" xmlns:wp="http://schemas.openxmlformats.org/drawingml/2006/wordprocessingDrawing" xmlns:w10="urn:schemas-microsoft-com:office:word" xmlns:w="http://schemas.openxmlformats.org/wordprocessingml/2006/main" xmlns:w14="http://schemas.microsoft.com/office/word/2010/wordml" xmlns:w15="http://schemas.microsoft.com/office/word/2012/wordml" xmlns:w16cid="http://schemas.microsoft.com/office/word/2016/wordml/cid" xmlns:w16se="http://schemas.microsoft.com/office/word/2015/wordml/symex" xmlns:wpg="http://schemas.microsoft.com/office/word/2010/wordprocessingGroup" xmlns:wpi="http://schemas.microsoft.com/office/word/2010/wordprocessingInk" xmlns:wne="http://schemas.microsoft.com/office/word/2006/wordml" xmlns:wps="http://schemas.microsoft.com/office/word/2010/wordprocessingShape" mc:Ignorable="w14 w15 w16se w16cid wp14">
+<w:ftr xmlns:wpc="http://schemas.microsoft.com/office/word/2010/wordprocessingCanvas" xmlns:cx="http://schemas.microsoft.com/office/drawing/2014/chartex" xmlns:cx1="http://schemas.microsoft.com/office/drawing/2015/9/8/chartex" xmlns:cx2="http://schemas.microsoft.com/office/drawing/2015/10/21/chartex" xmlns:cx3="http://schemas.microsoft.com/office/drawing/2016/5/9/chartex" xmlns:cx4="http://schemas.microsoft.com/office/drawing/2016/5/10/chartex" xmlns:cx5="http://schemas.microsoft.com/office/drawing/2016/5/11/chartex" xmlns:cx6="http://schemas.microsoft.com/office/drawing/2016/5/12/chartex" xmlns:cx7="http://schemas.microsoft.com/office/drawing/2016/5/13/chartex" xmlns:cx8="http://schemas.microsoft.com/office/drawing/2016/5/14/chartex" xmlns:mc="http://schemas.openxmlformats.org/markup-compatibility/2006" xmlns:aink="http://schemas.microsoft.com/office/drawing/2016/ink" xmlns:am3d="http://schemas.microsoft.com/office/drawing/2017/model3d" xmlns:o="urn:schemas-microsoft-com:office:office" xmlns:r="http://schemas.openxmlformats.org/officeDocument/2006/relationships" xmlns:m="http://schemas.openxmlformats.org/officeDocument/2006/math" xmlns:v="urn:schemas-microsoft-com:vml" xmlns:wp14="http://schemas.microsoft.com/office/word/2010/wordprocessingDrawing" xmlns:wp="http://schemas.openxmlformats.org/drawingml/2006/wordprocessingDrawing" xmlns:w10="urn:schemas-microsoft-com:office:word" xmlns:w="http://schemas.openxmlformats.org/wordprocessingml/2006/main" xmlns:w14="http://schemas.microsoft.com/office/word/2010/wordml" xmlns:w15="http://schemas.microsoft.com/office/word/2012/wordml" xmlns:w16cex="http://schemas.microsoft.com/office/word/2018/wordml/cex" xmlns:w16cid="http://schemas.microsoft.com/office/word/2016/wordml/cid" xmlns:w16="http://schemas.microsoft.com/office/word/2018/wordml" xmlns:w16se="http://schemas.microsoft.com/office/word/2015/wordml/symex" xmlns:wpg="http://schemas.microsoft.com/office/word/2010/wordprocessingGroup" xmlns:wpi="http://schemas.microsoft.com/office/word/2010/wordprocessingInk" xmlns:wne="http://schemas.microsoft.com/office/word/2006/wordml" xmlns:wps="http://schemas.microsoft.com/office/word/2010/wordprocessingShape" mc:Ignorable="w14 w15 w16se w16cid w16 w16cex wp14">
   <w:p>
     <w:pPr>
       <w:pStyle w:val="Footer"/>
@@ -936,7 +990,7 @@
 </file>
 
 <file path=word/footnotes.xml><?xml version="1.0" encoding="utf-8"?>
-<w:footnotes xmlns:wpc="http://schemas.microsoft.com/office/word/2010/wordprocessingCanvas" xmlns:cx="http://schemas.microsoft.com/office/drawing/2014/chartex" xmlns:cx1="http://schemas.microsoft.com/office/drawing/2015/9/8/chartex" xmlns:cx2="http://schemas.microsoft.com/office/drawing/2015/10/21/chartex" xmlns:cx3="http://schemas.microsoft.com/office/drawing/2016/5/9/chartex" xmlns:cx4="http://schemas.microsoft.com/office/drawing/2016/5/10/chartex" xmlns:cx5="http://schemas.microsoft.com/office/drawing/2016/5/11/chartex" xmlns:cx6="http://schemas.microsoft.com/office/drawing/2016/5/12/chartex" xmlns:cx7="http://schemas.microsoft.com/office/drawing/2016/5/13/chartex" xmlns:cx8="http://schemas.microsoft.com/office/drawing/2016/5/14/chartex" xmlns:mc="http://schemas.openxmlformats.org/markup-compatibility/2006" xmlns:aink="http://schemas.microsoft.com/office/drawing/2016/ink" xmlns:am3d="http://schemas.microsoft.com/office/drawing/2017/model3d" xmlns:o="urn:schemas-microsoft-com:office:office" xmlns:r="http://schemas.openxmlformats.org/officeDocument/2006/relationships" xmlns:m="http://schemas.openxmlformats.org/officeDocument/2006/math" xmlns:v="urn:schemas-microsoft-com:vml" xmlns:wp14="http://schemas.microsoft.com/office/word/2010/wordprocessingDrawing" xmlns:wp="http://schemas.openxmlformats.org/drawingml/2006/wordprocessingDrawing" xmlns:w10="urn:schemas-microsoft-com:office:word" xmlns:w="http://schemas.openxmlformats.org/wordprocessingml/2006/main" xmlns:w14="http://schemas.microsoft.com/office/word/2010/wordml" xmlns:w15="http://schemas.microsoft.com/office/word/2012/wordml" xmlns:w16cid="http://schemas.microsoft.com/office/word/2016/wordml/cid" xmlns:w16se="http://schemas.microsoft.com/office/word/2015/wordml/symex" xmlns:wpg="http://schemas.microsoft.com/office/word/2010/wordprocessingGroup" xmlns:wpi="http://schemas.microsoft.com/office/word/2010/wordprocessingInk" xmlns:wne="http://schemas.microsoft.com/office/word/2006/wordml" xmlns:wps="http://schemas.microsoft.com/office/word/2010/wordprocessingShape" mc:Ignorable="w14 w15 w16se w16cid wp14">
+<w:footnotes xmlns:wpc="http://schemas.microsoft.com/office/word/2010/wordprocessingCanvas" xmlns:cx="http://schemas.microsoft.com/office/drawing/2014/chartex" xmlns:cx1="http://schemas.microsoft.com/office/drawing/2015/9/8/chartex" xmlns:cx2="http://schemas.microsoft.com/office/drawing/2015/10/21/chartex" xmlns:cx3="http://schemas.microsoft.com/office/drawing/2016/5/9/chartex" xmlns:cx4="http://schemas.microsoft.com/office/drawing/2016/5/10/chartex" xmlns:cx5="http://schemas.microsoft.com/office/drawing/2016/5/11/chartex" xmlns:cx6="http://schemas.microsoft.com/office/drawing/2016/5/12/chartex" xmlns:cx7="http://schemas.microsoft.com/office/drawing/2016/5/13/chartex" xmlns:cx8="http://schemas.microsoft.com/office/drawing/2016/5/14/chartex" xmlns:mc="http://schemas.openxmlformats.org/markup-compatibility/2006" xmlns:aink="http://schemas.microsoft.com/office/drawing/2016/ink" xmlns:am3d="http://schemas.microsoft.com/office/drawing/2017/model3d" xmlns:o="urn:schemas-microsoft-com:office:office" xmlns:r="http://schemas.openxmlformats.org/officeDocument/2006/relationships" xmlns:m="http://schemas.openxmlformats.org/officeDocument/2006/math" xmlns:v="urn:schemas-microsoft-com:vml" xmlns:wp14="http://schemas.microsoft.com/office/word/2010/wordprocessingDrawing" xmlns:wp="http://schemas.openxmlformats.org/drawingml/2006/wordprocessingDrawing" xmlns:w10="urn:schemas-microsoft-com:office:word" xmlns:w="http://schemas.openxmlformats.org/wordprocessingml/2006/main" xmlns:w14="http://schemas.microsoft.com/office/word/2010/wordml" xmlns:w15="http://schemas.microsoft.com/office/word/2012/wordml" xmlns:w16cex="http://schemas.microsoft.com/office/word/2018/wordml/cex" xmlns:w16cid="http://schemas.microsoft.com/office/word/2016/wordml/cid" xmlns:w16="http://schemas.microsoft.com/office/word/2018/wordml" xmlns:w16se="http://schemas.microsoft.com/office/word/2015/wordml/symex" xmlns:wpg="http://schemas.microsoft.com/office/word/2010/wordprocessingGroup" xmlns:wpi="http://schemas.microsoft.com/office/word/2010/wordprocessingInk" xmlns:wne="http://schemas.microsoft.com/office/word/2006/wordml" xmlns:wps="http://schemas.microsoft.com/office/word/2010/wordprocessingShape" mc:Ignorable="w14 w15 w16se w16cid w16 w16cex wp14">
   <w:footnote w:type="separator" w:id="-1">
     <w:p>
       <w:pPr>
@@ -961,7 +1015,7 @@
 </file>
 
 <file path=word/numbering.xml><?xml version="1.0" encoding="utf-8"?>
-<w:numbering xmlns:wpc="http://schemas.microsoft.com/office/word/2010/wordprocessingCanvas" xmlns:cx="http://schemas.microsoft.com/office/drawing/2014/chartex" xmlns:cx1="http://schemas.microsoft.com/office/drawing/2015/9/8/chartex" xmlns:cx2="http://schemas.microsoft.com/office/drawing/2015/10/21/chartex" xmlns:cx3="http://schemas.microsoft.com/office/drawing/2016/5/9/chartex" xmlns:cx4="http://schemas.microsoft.com/office/drawing/2016/5/10/chartex" xmlns:cx5="http://schemas.microsoft.com/office/drawing/2016/5/11/chartex" xmlns:cx6="http://schemas.microsoft.com/office/drawing/2016/5/12/chartex" xmlns:cx7="http://schemas.microsoft.com/office/drawing/2016/5/13/chartex" xmlns:cx8="http://schemas.microsoft.com/office/drawing/2016/5/14/chartex" xmlns:mc="http://schemas.openxmlformats.org/markup-compatibility/2006" xmlns:aink="http://schemas.microsoft.com/office/drawing/2016/ink" xmlns:am3d="http://schemas.microsoft.com/office/drawing/2017/model3d" xmlns:o="urn:schemas-microsoft-com:office:office" xmlns:r="http://schemas.openxmlformats.org/officeDocument/2006/relationships" xmlns:m="http://schemas.openxmlformats.org/officeDocument/2006/math" xmlns:v="urn:schemas-microsoft-com:vml" xmlns:wp14="http://schemas.microsoft.com/office/word/2010/wordprocessingDrawing" xmlns:wp="http://schemas.openxmlformats.org/drawingml/2006/wordprocessingDrawing" xmlns:w10="urn:schemas-microsoft-com:office:word" xmlns:w="http://schemas.openxmlformats.org/wordprocessingml/2006/main" xmlns:w14="http://schemas.microsoft.com/office/word/2010/wordml" xmlns:w15="http://schemas.microsoft.com/office/word/2012/wordml" xmlns:w16cid="http://schemas.microsoft.com/office/word/2016/wordml/cid" xmlns:w16se="http://schemas.microsoft.com/office/word/2015/wordml/symex" xmlns:wpg="http://schemas.microsoft.com/office/word/2010/wordprocessingGroup" xmlns:wpi="http://schemas.microsoft.com/office/word/2010/wordprocessingInk" xmlns:wne="http://schemas.microsoft.com/office/word/2006/wordml" xmlns:wps="http://schemas.microsoft.com/office/word/2010/wordprocessingShape" mc:Ignorable="w14 w15 w16se w16cid wp14">
+<w:numbering xmlns:wpc="http://schemas.microsoft.com/office/word/2010/wordprocessingCanvas" xmlns:cx="http://schemas.microsoft.com/office/drawing/2014/chartex" xmlns:cx1="http://schemas.microsoft.com/office/drawing/2015/9/8/chartex" xmlns:cx2="http://schemas.microsoft.com/office/drawing/2015/10/21/chartex" xmlns:cx3="http://schemas.microsoft.com/office/drawing/2016/5/9/chartex" xmlns:cx4="http://schemas.microsoft.com/office/drawing/2016/5/10/chartex" xmlns:cx5="http://schemas.microsoft.com/office/drawing/2016/5/11/chartex" xmlns:cx6="http://schemas.microsoft.com/office/drawing/2016/5/12/chartex" xmlns:cx7="http://schemas.microsoft.com/office/drawing/2016/5/13/chartex" xmlns:cx8="http://schemas.microsoft.com/office/drawing/2016/5/14/chartex" xmlns:mc="http://schemas.openxmlformats.org/markup-compatibility/2006" xmlns:aink="http://schemas.microsoft.com/office/drawing/2016/ink" xmlns:am3d="http://schemas.microsoft.com/office/drawing/2017/model3d" xmlns:o="urn:schemas-microsoft-com:office:office" xmlns:r="http://schemas.openxmlformats.org/officeDocument/2006/relationships" xmlns:m="http://schemas.openxmlformats.org/officeDocument/2006/math" xmlns:v="urn:schemas-microsoft-com:vml" xmlns:wp14="http://schemas.microsoft.com/office/word/2010/wordprocessingDrawing" xmlns:wp="http://schemas.openxmlformats.org/drawingml/2006/wordprocessingDrawing" xmlns:w10="urn:schemas-microsoft-com:office:word" xmlns:w="http://schemas.openxmlformats.org/wordprocessingml/2006/main" xmlns:w14="http://schemas.microsoft.com/office/word/2010/wordml" xmlns:w15="http://schemas.microsoft.com/office/word/2012/wordml" xmlns:w16cex="http://schemas.microsoft.com/office/word/2018/wordml/cex" xmlns:w16cid="http://schemas.microsoft.com/office/word/2016/wordml/cid" xmlns:w16="http://schemas.microsoft.com/office/word/2018/wordml" xmlns:w16se="http://schemas.microsoft.com/office/word/2015/wordml/symex" xmlns:wpg="http://schemas.microsoft.com/office/word/2010/wordprocessingGroup" xmlns:wpi="http://schemas.microsoft.com/office/word/2010/wordprocessingInk" xmlns:wne="http://schemas.microsoft.com/office/word/2006/wordml" xmlns:wps="http://schemas.microsoft.com/office/word/2010/wordprocessingShape" mc:Ignorable="w14 w15 w16se w16cid w16 w16cex wp14">
   <w:abstractNum w:abstractNumId="0" w15:restartNumberingAfterBreak="0">
     <w:nsid w:val="FFFFFF7C"/>
     <w:multiLevelType w:val="singleLevel"/>
@@ -2205,7 +2259,7 @@
 </file>
 
 <file path=word/styles.xml><?xml version="1.0" encoding="utf-8"?>
-<w:styles xmlns:mc="http://schemas.openxmlformats.org/markup-compatibility/2006" xmlns:r="http://schemas.openxmlformats.org/officeDocument/2006/relationships" xmlns:w="http://schemas.openxmlformats.org/wordprocessingml/2006/main" xmlns:w14="http://schemas.microsoft.com/office/word/2010/wordml" xmlns:w15="http://schemas.microsoft.com/office/word/2012/wordml" xmlns:w16cid="http://schemas.microsoft.com/office/word/2016/wordml/cid" xmlns:w16se="http://schemas.microsoft.com/office/word/2015/wordml/symex" mc:Ignorable="w14 w15 w16se w16cid">
+<w:styles xmlns:mc="http://schemas.openxmlformats.org/markup-compatibility/2006" xmlns:r="http://schemas.openxmlformats.org/officeDocument/2006/relationships" xmlns:w="http://schemas.openxmlformats.org/wordprocessingml/2006/main" xmlns:w14="http://schemas.microsoft.com/office/word/2010/wordml" xmlns:w15="http://schemas.microsoft.com/office/word/2012/wordml" xmlns:w16cex="http://schemas.microsoft.com/office/word/2018/wordml/cex" xmlns:w16cid="http://schemas.microsoft.com/office/word/2016/wordml/cid" xmlns:w16="http://schemas.microsoft.com/office/word/2018/wordml" xmlns:w16se="http://schemas.microsoft.com/office/word/2015/wordml/symex" mc:Ignorable="w14 w15 w16se w16cid w16 w16cex">
   <w:docDefaults>
     <w:rPrDefault>
       <w:rPr>
@@ -3460,7 +3514,7 @@
 </file>
 
 <file path=word/glossary/document.xml><?xml version="1.0" encoding="utf-8"?>
-<w:glossaryDocument xmlns:wpc="http://schemas.microsoft.com/office/word/2010/wordprocessingCanvas" xmlns:cx="http://schemas.microsoft.com/office/drawing/2014/chartex" xmlns:cx1="http://schemas.microsoft.com/office/drawing/2015/9/8/chartex" xmlns:cx2="http://schemas.microsoft.com/office/drawing/2015/10/21/chartex" xmlns:cx3="http://schemas.microsoft.com/office/drawing/2016/5/9/chartex" xmlns:cx4="http://schemas.microsoft.com/office/drawing/2016/5/10/chartex" xmlns:cx5="http://schemas.microsoft.com/office/drawing/2016/5/11/chartex" xmlns:cx6="http://schemas.microsoft.com/office/drawing/2016/5/12/chartex" xmlns:cx7="http://schemas.microsoft.com/office/drawing/2016/5/13/chartex" xmlns:cx8="http://schemas.microsoft.com/office/drawing/2016/5/14/chartex" xmlns:mc="http://schemas.openxmlformats.org/markup-compatibility/2006" xmlns:aink="http://schemas.microsoft.com/office/drawing/2016/ink" xmlns:am3d="http://schemas.microsoft.com/office/drawing/2017/model3d" xmlns:o="urn:schemas-microsoft-com:office:office" xmlns:r="http://schemas.openxmlformats.org/officeDocument/2006/relationships" xmlns:m="http://schemas.openxmlformats.org/officeDocument/2006/math" xmlns:v="urn:schemas-microsoft-com:vml" xmlns:wp14="http://schemas.microsoft.com/office/word/2010/wordprocessingDrawing" xmlns:wp="http://schemas.openxmlformats.org/drawingml/2006/wordprocessingDrawing" xmlns:w10="urn:schemas-microsoft-com:office:word" xmlns:w="http://schemas.openxmlformats.org/wordprocessingml/2006/main" xmlns:w14="http://schemas.microsoft.com/office/word/2010/wordml" xmlns:w15="http://schemas.microsoft.com/office/word/2012/wordml" xmlns:w16cid="http://schemas.microsoft.com/office/word/2016/wordml/cid" xmlns:w16se="http://schemas.microsoft.com/office/word/2015/wordml/symex" xmlns:wpg="http://schemas.microsoft.com/office/word/2010/wordprocessingGroup" xmlns:wpi="http://schemas.microsoft.com/office/word/2010/wordprocessingInk" xmlns:wne="http://schemas.microsoft.com/office/word/2006/wordml" xmlns:wps="http://schemas.microsoft.com/office/word/2010/wordprocessingShape" mc:Ignorable="w14 w15 w16se w16cid wp14">
+<w:glossaryDocument xmlns:wpc="http://schemas.microsoft.com/office/word/2010/wordprocessingCanvas" xmlns:cx="http://schemas.microsoft.com/office/drawing/2014/chartex" xmlns:cx1="http://schemas.microsoft.com/office/drawing/2015/9/8/chartex" xmlns:cx2="http://schemas.microsoft.com/office/drawing/2015/10/21/chartex" xmlns:cx3="http://schemas.microsoft.com/office/drawing/2016/5/9/chartex" xmlns:cx4="http://schemas.microsoft.com/office/drawing/2016/5/10/chartex" xmlns:cx5="http://schemas.microsoft.com/office/drawing/2016/5/11/chartex" xmlns:cx6="http://schemas.microsoft.com/office/drawing/2016/5/12/chartex" xmlns:cx7="http://schemas.microsoft.com/office/drawing/2016/5/13/chartex" xmlns:cx8="http://schemas.microsoft.com/office/drawing/2016/5/14/chartex" xmlns:mc="http://schemas.openxmlformats.org/markup-compatibility/2006" xmlns:aink="http://schemas.microsoft.com/office/drawing/2016/ink" xmlns:am3d="http://schemas.microsoft.com/office/drawing/2017/model3d" xmlns:o="urn:schemas-microsoft-com:office:office" xmlns:r="http://schemas.openxmlformats.org/officeDocument/2006/relationships" xmlns:m="http://schemas.openxmlformats.org/officeDocument/2006/math" xmlns:v="urn:schemas-microsoft-com:vml" xmlns:wp14="http://schemas.microsoft.com/office/word/2010/wordprocessingDrawing" xmlns:wp="http://schemas.openxmlformats.org/drawingml/2006/wordprocessingDrawing" xmlns:w10="urn:schemas-microsoft-com:office:word" xmlns:w="http://schemas.openxmlformats.org/wordprocessingml/2006/main" xmlns:w14="http://schemas.microsoft.com/office/word/2010/wordml" xmlns:w15="http://schemas.microsoft.com/office/word/2012/wordml" xmlns:w16cex="http://schemas.microsoft.com/office/word/2018/wordml/cex" xmlns:w16cid="http://schemas.microsoft.com/office/word/2016/wordml/cid" xmlns:w16="http://schemas.microsoft.com/office/word/2018/wordml" xmlns:w16se="http://schemas.microsoft.com/office/word/2015/wordml/symex" xmlns:wpg="http://schemas.microsoft.com/office/word/2010/wordprocessingGroup" xmlns:wpi="http://schemas.microsoft.com/office/word/2010/wordprocessingInk" xmlns:wne="http://schemas.microsoft.com/office/word/2006/wordml" xmlns:wps="http://schemas.microsoft.com/office/word/2010/wordprocessingShape" mc:Ignorable="w14 w15 w16se w16cid w16 w16cex wp14">
   <w:docParts>
     <w:docPart>
       <w:docPartPr>
@@ -3519,7 +3573,7 @@
 </file>
 
 <file path=word/glossary/fontTable.xml><?xml version="1.0" encoding="utf-8"?>
-<w:fonts xmlns:mc="http://schemas.openxmlformats.org/markup-compatibility/2006" xmlns:r="http://schemas.openxmlformats.org/officeDocument/2006/relationships" xmlns:w="http://schemas.openxmlformats.org/wordprocessingml/2006/main" xmlns:w14="http://schemas.microsoft.com/office/word/2010/wordml" xmlns:w15="http://schemas.microsoft.com/office/word/2012/wordml" xmlns:w16cid="http://schemas.microsoft.com/office/word/2016/wordml/cid" xmlns:w16se="http://schemas.microsoft.com/office/word/2015/wordml/symex" mc:Ignorable="w14 w15 w16se w16cid">
+<w:fonts xmlns:mc="http://schemas.openxmlformats.org/markup-compatibility/2006" xmlns:r="http://schemas.openxmlformats.org/officeDocument/2006/relationships" xmlns:w="http://schemas.openxmlformats.org/wordprocessingml/2006/main" xmlns:w14="http://schemas.microsoft.com/office/word/2010/wordml" xmlns:w15="http://schemas.microsoft.com/office/word/2012/wordml" xmlns:w16cex="http://schemas.microsoft.com/office/word/2018/wordml/cex" xmlns:w16cid="http://schemas.microsoft.com/office/word/2016/wordml/cid" xmlns:w16="http://schemas.microsoft.com/office/word/2018/wordml" xmlns:w16se="http://schemas.microsoft.com/office/word/2015/wordml/symex" mc:Ignorable="w14 w15 w16se w16cid w16 w16cex">
   <w:font w:name="Symbol">
     <w:panose1 w:val="05050102010706020507"/>
     <w:charset w:val="02"/>
@@ -3595,7 +3649,7 @@
 </file>
 
 <file path=word/glossary/settings.xml><?xml version="1.0" encoding="utf-8"?>
-<w:settings xmlns:mc="http://schemas.openxmlformats.org/markup-compatibility/2006" xmlns:o="urn:schemas-microsoft-com:office:office" xmlns:r="http://schemas.openxmlformats.org/officeDocument/2006/relationships" xmlns:m="http://schemas.openxmlformats.org/officeDocument/2006/math" xmlns:v="urn:schemas-microsoft-com:vml" xmlns:w10="urn:schemas-microsoft-com:office:word" xmlns:w="http://schemas.openxmlformats.org/wordprocessingml/2006/main" xmlns:w14="http://schemas.microsoft.com/office/word/2010/wordml" xmlns:w15="http://schemas.microsoft.com/office/word/2012/wordml" xmlns:w16cid="http://schemas.microsoft.com/office/word/2016/wordml/cid" xmlns:w16se="http://schemas.microsoft.com/office/word/2015/wordml/symex" xmlns:sl="http://schemas.openxmlformats.org/schemaLibrary/2006/main" mc:Ignorable="w14 w15 w16se w16cid">
+<w:settings xmlns:mc="http://schemas.openxmlformats.org/markup-compatibility/2006" xmlns:o="urn:schemas-microsoft-com:office:office" xmlns:r="http://schemas.openxmlformats.org/officeDocument/2006/relationships" xmlns:m="http://schemas.openxmlformats.org/officeDocument/2006/math" xmlns:v="urn:schemas-microsoft-com:vml" xmlns:w10="urn:schemas-microsoft-com:office:word" xmlns:w="http://schemas.openxmlformats.org/wordprocessingml/2006/main" xmlns:w14="http://schemas.microsoft.com/office/word/2010/wordml" xmlns:w15="http://schemas.microsoft.com/office/word/2012/wordml" xmlns:w16cex="http://schemas.microsoft.com/office/word/2018/wordml/cex" xmlns:w16cid="http://schemas.microsoft.com/office/word/2016/wordml/cid" xmlns:w16="http://schemas.microsoft.com/office/word/2018/wordml" xmlns:w16se="http://schemas.microsoft.com/office/word/2015/wordml/symex" xmlns:sl="http://schemas.openxmlformats.org/schemaLibrary/2006/main" mc:Ignorable="w14 w15 w16se w16cid w16 w16cex">
   <w:view w:val="normal"/>
   <w:defaultTabStop w:val="720"/>
   <w:characterSpacingControl w:val="doNotCompress"/>
@@ -3614,6 +3668,7 @@
     <w:rsid w:val="00264F23"/>
     <w:rsid w:val="0046731F"/>
     <w:rsid w:val="00892F3C"/>
+    <w:rsid w:val="0096302F"/>
     <w:rsid w:val="009745D6"/>
     <w:rsid w:val="009D7360"/>
     <w:rsid w:val="00AF270D"/>
@@ -3646,7 +3701,7 @@
 </file>
 
 <file path=word/glossary/styles.xml><?xml version="1.0" encoding="utf-8"?>
-<w:styles xmlns:mc="http://schemas.openxmlformats.org/markup-compatibility/2006" xmlns:r="http://schemas.openxmlformats.org/officeDocument/2006/relationships" xmlns:w="http://schemas.openxmlformats.org/wordprocessingml/2006/main" xmlns:w14="http://schemas.microsoft.com/office/word/2010/wordml" xmlns:w15="http://schemas.microsoft.com/office/word/2012/wordml" xmlns:w16cid="http://schemas.microsoft.com/office/word/2016/wordml/cid" xmlns:w16se="http://schemas.microsoft.com/office/word/2015/wordml/symex" mc:Ignorable="w14 w15 w16se w16cid">
+<w:styles xmlns:mc="http://schemas.openxmlformats.org/markup-compatibility/2006" xmlns:r="http://schemas.openxmlformats.org/officeDocument/2006/relationships" xmlns:w="http://schemas.openxmlformats.org/wordprocessingml/2006/main" xmlns:w14="http://schemas.microsoft.com/office/word/2010/wordml" xmlns:w15="http://schemas.microsoft.com/office/word/2012/wordml" xmlns:w16cex="http://schemas.microsoft.com/office/word/2018/wordml/cex" xmlns:w16cid="http://schemas.microsoft.com/office/word/2016/wordml/cid" xmlns:w16="http://schemas.microsoft.com/office/word/2018/wordml" xmlns:w16se="http://schemas.microsoft.com/office/word/2015/wordml/symex" mc:Ignorable="w14 w15 w16se w16cid w16 w16cex">
   <w:docDefaults>
     <w:rPrDefault>
       <w:rPr>
@@ -4067,104 +4122,8 @@
     <w:semiHidden/>
     <w:unhideWhenUsed/>
   </w:style>
-  <w:style w:type="paragraph" w:customStyle="1" w:styleId="9788D9DFC1727448BB9ED2EAC0CF4551">
-    <w:name w:val="9788D9DFC1727448BB9ED2EAC0CF4551"/>
-  </w:style>
-  <w:style w:type="paragraph" w:customStyle="1" w:styleId="B952B92C302F7F4C8682C9F43611E51C">
-    <w:name w:val="B952B92C302F7F4C8682C9F43611E51C"/>
-  </w:style>
-  <w:style w:type="paragraph" w:customStyle="1" w:styleId="0DD5257FD82ED84FABA5C7FBFB17BB10">
-    <w:name w:val="0DD5257FD82ED84FABA5C7FBFB17BB10"/>
-  </w:style>
-  <w:style w:type="paragraph" w:customStyle="1" w:styleId="3CD20BDCABB0EA4194CD08F4D2E7A8FA">
-    <w:name w:val="3CD20BDCABB0EA4194CD08F4D2E7A8FA"/>
-  </w:style>
-  <w:style w:type="paragraph" w:customStyle="1" w:styleId="F38066B86D0BA84585771DB81ED80710">
-    <w:name w:val="F38066B86D0BA84585771DB81ED80710"/>
-  </w:style>
-  <w:style w:type="paragraph" w:customStyle="1" w:styleId="56CB3B10368F1441A0ADE9BCEEB370FD">
-    <w:name w:val="56CB3B10368F1441A0ADE9BCEEB370FD"/>
-  </w:style>
-  <w:style w:type="paragraph" w:customStyle="1" w:styleId="E40CFD5320F7554E807E05EE1A35806A">
-    <w:name w:val="E40CFD5320F7554E807E05EE1A35806A"/>
-  </w:style>
-  <w:style w:type="paragraph" w:customStyle="1" w:styleId="C4C3B8B9812D9F489AFFBC7940DBCF46">
-    <w:name w:val="C4C3B8B9812D9F489AFFBC7940DBCF46"/>
-  </w:style>
-  <w:style w:type="paragraph" w:customStyle="1" w:styleId="C602677D28237745A5C4635C443668A9">
-    <w:name w:val="C602677D28237745A5C4635C443668A9"/>
-  </w:style>
-  <w:style w:type="paragraph" w:customStyle="1" w:styleId="892893D1B58B854FA5DAA16D9CDFD4A3">
-    <w:name w:val="892893D1B58B854FA5DAA16D9CDFD4A3"/>
-  </w:style>
-  <w:style w:type="paragraph" w:customStyle="1" w:styleId="FC06CF2B48E53A48B18FEE178E821C53">
-    <w:name w:val="FC06CF2B48E53A48B18FEE178E821C53"/>
-  </w:style>
-  <w:style w:type="paragraph" w:customStyle="1" w:styleId="83FD5959DEC1E14ABA898FB34733353B">
-    <w:name w:val="83FD5959DEC1E14ABA898FB34733353B"/>
-  </w:style>
-  <w:style w:type="paragraph" w:customStyle="1" w:styleId="7E14211EB00C5042A987255531DB794C">
-    <w:name w:val="7E14211EB00C5042A987255531DB794C"/>
-  </w:style>
-  <w:style w:type="paragraph" w:customStyle="1" w:styleId="180860D9A785184EB63A86368CFD704C">
-    <w:name w:val="180860D9A785184EB63A86368CFD704C"/>
-  </w:style>
-  <w:style w:type="paragraph" w:customStyle="1" w:styleId="AE0D915F2183D747843B60A736FFF2EE">
-    <w:name w:val="AE0D915F2183D747843B60A736FFF2EE"/>
-  </w:style>
-  <w:style w:type="paragraph" w:customStyle="1" w:styleId="EF5CD296A3B18547B999EDEE135BF254">
-    <w:name w:val="EF5CD296A3B18547B999EDEE135BF254"/>
-  </w:style>
-  <w:style w:type="paragraph" w:customStyle="1" w:styleId="D94D832A3116A849B6E0236355DB38E5">
-    <w:name w:val="D94D832A3116A849B6E0236355DB38E5"/>
-  </w:style>
-  <w:style w:type="paragraph" w:customStyle="1" w:styleId="CEDC2D06E11A71498D9526F1569B1EFC">
-    <w:name w:val="CEDC2D06E11A71498D9526F1569B1EFC"/>
-  </w:style>
-  <w:style w:type="paragraph" w:customStyle="1" w:styleId="0413C88EBD435C4F969A13F8EB35CA57">
-    <w:name w:val="0413C88EBD435C4F969A13F8EB35CA57"/>
-  </w:style>
-  <w:style w:type="paragraph" w:customStyle="1" w:styleId="E76EC46B6CD10F4E800156C2FE437D48">
-    <w:name w:val="E76EC46B6CD10F4E800156C2FE437D48"/>
-  </w:style>
-  <w:style w:type="paragraph" w:customStyle="1" w:styleId="EF534F280B48DF46B50383E3AC8C3217">
-    <w:name w:val="EF534F280B48DF46B50383E3AC8C3217"/>
-  </w:style>
-  <w:style w:type="paragraph" w:customStyle="1" w:styleId="8A6DCAD10790AD4AAC8C37D5B6A92129">
-    <w:name w:val="8A6DCAD10790AD4AAC8C37D5B6A92129"/>
-  </w:style>
-  <w:style w:type="paragraph" w:customStyle="1" w:styleId="38EA7D3ADBEA1645AC22056B1D892347">
-    <w:name w:val="38EA7D3ADBEA1645AC22056B1D892347"/>
-  </w:style>
-  <w:style w:type="paragraph" w:customStyle="1" w:styleId="61BA4732356186478D8C8006D0209E58">
-    <w:name w:val="61BA4732356186478D8C8006D0209E58"/>
-  </w:style>
   <w:style w:type="paragraph" w:customStyle="1" w:styleId="284A47E63006D94CAD4185CD2DDDFE86">
     <w:name w:val="284A47E63006D94CAD4185CD2DDDFE86"/>
-  </w:style>
-  <w:style w:type="paragraph" w:customStyle="1" w:styleId="FD02810329693342B2E8CDC26752D2B4">
-    <w:name w:val="FD02810329693342B2E8CDC26752D2B4"/>
-  </w:style>
-  <w:style w:type="paragraph" w:customStyle="1" w:styleId="B7D5108F1C2B8D488055E7A7D9A7938D">
-    <w:name w:val="B7D5108F1C2B8D488055E7A7D9A7938D"/>
-  </w:style>
-  <w:style w:type="paragraph" w:customStyle="1" w:styleId="19710D867417274697E874800B5D6F4A">
-    <w:name w:val="19710D867417274697E874800B5D6F4A"/>
-  </w:style>
-  <w:style w:type="paragraph" w:customStyle="1" w:styleId="6787278A911F8040A7D8C72448DA2895">
-    <w:name w:val="6787278A911F8040A7D8C72448DA2895"/>
-  </w:style>
-  <w:style w:type="paragraph" w:customStyle="1" w:styleId="1DFCC57620759F49B13F830A9E56218A">
-    <w:name w:val="1DFCC57620759F49B13F830A9E56218A"/>
-  </w:style>
-  <w:style w:type="paragraph" w:customStyle="1" w:styleId="8108F61EFA16E543B72E65C67A76A2D9">
-    <w:name w:val="8108F61EFA16E543B72E65C67A76A2D9"/>
-  </w:style>
-  <w:style w:type="paragraph" w:customStyle="1" w:styleId="2A35C26AE8A56C4CBEC0FA2CEE4CE0B8">
-    <w:name w:val="2A35C26AE8A56C4CBEC0FA2CEE4CE0B8"/>
-  </w:style>
-  <w:style w:type="paragraph" w:customStyle="1" w:styleId="8F95AC18AA8CA842BD7337D2DD72B021">
-    <w:name w:val="8F95AC18AA8CA842BD7337D2DD72B021"/>
   </w:style>
   <w:style w:type="character" w:styleId="PlaceholderText">
     <w:name w:val="Placeholder Text"/>
@@ -4176,72 +4135,6 @@
       <w:color w:val="323E4F" w:themeColor="text2" w:themeShade="BF"/>
     </w:rPr>
   </w:style>
-  <w:style w:type="paragraph" w:customStyle="1" w:styleId="745AF26176CC4CE0A1DA561E11C98AA9">
-    <w:name w:val="745AF26176CC4CE0A1DA561E11C98AA9"/>
-    <w:rsid w:val="00E40710"/>
-    <w:pPr>
-      <w:spacing w:after="160" w:line="259" w:lineRule="auto"/>
-    </w:pPr>
-    <w:rPr>
-      <w:sz w:val="22"/>
-      <w:szCs w:val="22"/>
-    </w:rPr>
-  </w:style>
-  <w:style w:type="paragraph" w:customStyle="1" w:styleId="C4B077978685456DB6FDCF5013D9922D">
-    <w:name w:val="C4B077978685456DB6FDCF5013D9922D"/>
-    <w:rsid w:val="00E40710"/>
-    <w:pPr>
-      <w:spacing w:after="160" w:line="259" w:lineRule="auto"/>
-    </w:pPr>
-    <w:rPr>
-      <w:sz w:val="22"/>
-      <w:szCs w:val="22"/>
-    </w:rPr>
-  </w:style>
-  <w:style w:type="paragraph" w:customStyle="1" w:styleId="4018D104F8CB4F8D9DD2C3803C385175">
-    <w:name w:val="4018D104F8CB4F8D9DD2C3803C385175"/>
-    <w:rsid w:val="00E40710"/>
-    <w:pPr>
-      <w:spacing w:after="160" w:line="259" w:lineRule="auto"/>
-    </w:pPr>
-    <w:rPr>
-      <w:sz w:val="22"/>
-      <w:szCs w:val="22"/>
-    </w:rPr>
-  </w:style>
-  <w:style w:type="paragraph" w:customStyle="1" w:styleId="3D00FF28FDB6498F88CB3E540A126536">
-    <w:name w:val="3D00FF28FDB6498F88CB3E540A126536"/>
-    <w:rsid w:val="00E40710"/>
-    <w:pPr>
-      <w:spacing w:after="160" w:line="259" w:lineRule="auto"/>
-    </w:pPr>
-    <w:rPr>
-      <w:sz w:val="22"/>
-      <w:szCs w:val="22"/>
-    </w:rPr>
-  </w:style>
-  <w:style w:type="paragraph" w:customStyle="1" w:styleId="1E9E414C3D74457BB292D0CB3295B4FD">
-    <w:name w:val="1E9E414C3D74457BB292D0CB3295B4FD"/>
-    <w:rsid w:val="00E40710"/>
-    <w:pPr>
-      <w:spacing w:after="160" w:line="259" w:lineRule="auto"/>
-    </w:pPr>
-    <w:rPr>
-      <w:sz w:val="22"/>
-      <w:szCs w:val="22"/>
-    </w:rPr>
-  </w:style>
-  <w:style w:type="paragraph" w:customStyle="1" w:styleId="26CC9FDC48DC4835AE2345978EC3AB95">
-    <w:name w:val="26CC9FDC48DC4835AE2345978EC3AB95"/>
-    <w:rsid w:val="00E40710"/>
-    <w:pPr>
-      <w:spacing w:after="160" w:line="259" w:lineRule="auto"/>
-    </w:pPr>
-    <w:rPr>
-      <w:sz w:val="22"/>
-      <w:szCs w:val="22"/>
-    </w:rPr>
-  </w:style>
   <w:style w:type="paragraph" w:customStyle="1" w:styleId="4DDC458CE16242388942878A84747E1E">
     <w:name w:val="4DDC458CE16242388942878A84747E1E"/>
     <w:rsid w:val="00E16D3A"/>
@@ -4257,7 +4150,7 @@
 </file>
 
 <file path=word/glossary/webSettings.xml><?xml version="1.0" encoding="utf-8"?>
-<w:webSettings xmlns:mc="http://schemas.openxmlformats.org/markup-compatibility/2006" xmlns:r="http://schemas.openxmlformats.org/officeDocument/2006/relationships" xmlns:w="http://schemas.openxmlformats.org/wordprocessingml/2006/main" xmlns:w14="http://schemas.microsoft.com/office/word/2010/wordml" xmlns:w15="http://schemas.microsoft.com/office/word/2012/wordml" xmlns:w16cid="http://schemas.microsoft.com/office/word/2016/wordml/cid" xmlns:w16se="http://schemas.microsoft.com/office/word/2015/wordml/symex" mc:Ignorable="w14 w15 w16se w16cid">
+<w:webSettings xmlns:mc="http://schemas.openxmlformats.org/markup-compatibility/2006" xmlns:r="http://schemas.openxmlformats.org/officeDocument/2006/relationships" xmlns:w="http://schemas.openxmlformats.org/wordprocessingml/2006/main" xmlns:w14="http://schemas.microsoft.com/office/word/2010/wordml" xmlns:w15="http://schemas.microsoft.com/office/word/2012/wordml" xmlns:w16cex="http://schemas.microsoft.com/office/word/2018/wordml/cex" xmlns:w16cid="http://schemas.microsoft.com/office/word/2016/wordml/cid" xmlns:w16="http://schemas.microsoft.com/office/word/2018/wordml" xmlns:w16se="http://schemas.microsoft.com/office/word/2015/wordml/symex" mc:Ignorable="w14 w15 w16se w16cid w16 w16cex">
   <w:optimizeForBrowser/>
   <w:allowPNG/>
 </w:webSettings>
@@ -4525,24 +4418,10 @@
 </file>
 
 <file path=customXml/item1.xml><?xml version="1.0" encoding="utf-8"?>
-<?mso-contentType ?>
-<FormTemplates xmlns="http://schemas.microsoft.com/sharepoint/v3/contenttype/forms">
-  <Display>DocumentLibraryForm</Display>
-  <Edit>DocumentLibraryForm</Edit>
-  <New>DocumentLibraryForm</New>
-</FormTemplates>
+<b:Sources xmlns:b="http://schemas.openxmlformats.org/officeDocument/2006/bibliography" xmlns="http://schemas.openxmlformats.org/officeDocument/2006/bibliography" SelectedStyle="\APASixthEditionOfficeOnline.xsl" StyleName="APA" Version="6"/>
 </file>
 
 <file path=customXml/item2.xml><?xml version="1.0" encoding="utf-8"?>
-<p:properties xmlns:p="http://schemas.microsoft.com/office/2006/metadata/properties" xmlns:xsi="http://www.w3.org/2001/XMLSchema-instance" xmlns:pc="http://schemas.microsoft.com/office/infopath/2007/PartnerControls">
-  <documentManagement>
-    <Status xmlns="71af3243-3dd4-4a8d-8c0d-dd76da1f02a5">Not started</Status>
-    <MediaServiceKeyPoints xmlns="71af3243-3dd4-4a8d-8c0d-dd76da1f02a5" xsi:nil="true"/>
-  </documentManagement>
-</p:properties>
-</file>
-
-<file path=customXml/item3.xml><?xml version="1.0" encoding="utf-8"?>
 <ct:contentTypeSchema xmlns:ct="http://schemas.microsoft.com/office/2006/metadata/contentType" xmlns:ma="http://schemas.microsoft.com/office/2006/metadata/properties/metaAttributes" ct:_="" ma:_="" ma:contentTypeName="Document" ma:contentTypeID="0x01010079F111ED35F8CC479449609E8A0923A6" ma:contentTypeVersion="12" ma:contentTypeDescription="Create a new document." ma:contentTypeScope="" ma:versionID="426e97fa315356fffbdcd9876fe988c2">
   <xsd:schema xmlns:xsd="http://www.w3.org/2001/XMLSchema" xmlns:xs="http://www.w3.org/2001/XMLSchema" xmlns:p="http://schemas.microsoft.com/office/2006/metadata/properties" xmlns:ns2="71af3243-3dd4-4a8d-8c0d-dd76da1f02a5" xmlns:ns3="16c05727-aa75-4e4a-9b5f-8a80a1165891" targetNamespace="http://schemas.microsoft.com/office/2006/metadata/properties" ma:root="true" ma:fieldsID="14b8f0def80e6d70ce3def20c90759ae" ns2:_="" ns3:_="">
     <xsd:import namespace="71af3243-3dd4-4a8d-8c0d-dd76da1f02a5"/>
@@ -4763,29 +4642,33 @@
 </ct:contentTypeSchema>
 </file>
 
+<file path=customXml/item3.xml><?xml version="1.0" encoding="utf-8"?>
+<p:properties xmlns:p="http://schemas.microsoft.com/office/2006/metadata/properties" xmlns:xsi="http://www.w3.org/2001/XMLSchema-instance" xmlns:pc="http://schemas.microsoft.com/office/infopath/2007/PartnerControls">
+  <documentManagement>
+    <Status xmlns="71af3243-3dd4-4a8d-8c0d-dd76da1f02a5">Not started</Status>
+    <MediaServiceKeyPoints xmlns="71af3243-3dd4-4a8d-8c0d-dd76da1f02a5" xsi:nil="true"/>
+  </documentManagement>
+</p:properties>
+</file>
+
 <file path=customXml/item4.xml><?xml version="1.0" encoding="utf-8"?>
-<b:Sources xmlns:b="http://schemas.openxmlformats.org/officeDocument/2006/bibliography" xmlns="http://schemas.openxmlformats.org/officeDocument/2006/bibliography" SelectedStyle="\APASixthEditionOfficeOnline.xsl" StyleName="APA" Version="6"/>
+<?mso-contentType ?>
+<FormTemplates xmlns="http://schemas.microsoft.com/sharepoint/v3/contenttype/forms">
+  <Display>DocumentLibraryForm</Display>
+  <Edit>DocumentLibraryForm</Edit>
+  <New>DocumentLibraryForm</New>
+</FormTemplates>
 </file>
 
 <file path=customXml/itemProps1.xml><?xml version="1.0" encoding="utf-8"?>
-<ds:datastoreItem xmlns:ds="http://schemas.openxmlformats.org/officeDocument/2006/customXml" ds:itemID="{435AAE84-9C90-44F3-B037-C33CD86CC86E}">
+<ds:datastoreItem xmlns:ds="http://schemas.openxmlformats.org/officeDocument/2006/customXml" ds:itemID="{40862127-ED2C-4E22-B80D-6FB976F55A78}">
   <ds:schemaRefs>
-    <ds:schemaRef ds:uri="http://schemas.microsoft.com/sharepoint/v3/contenttype/forms"/>
+    <ds:schemaRef ds:uri="http://schemas.openxmlformats.org/officeDocument/2006/bibliography"/>
   </ds:schemaRefs>
 </ds:datastoreItem>
 </file>
 
 <file path=customXml/itemProps2.xml><?xml version="1.0" encoding="utf-8"?>
-<ds:datastoreItem xmlns:ds="http://schemas.openxmlformats.org/officeDocument/2006/customXml" ds:itemID="{ABCDA01D-2FF9-48E1-82CD-5BF09CC32331}">
-  <ds:schemaRefs>
-    <ds:schemaRef ds:uri="http://schemas.microsoft.com/office/2006/metadata/properties"/>
-    <ds:schemaRef ds:uri="http://schemas.microsoft.com/office/infopath/2007/PartnerControls"/>
-    <ds:schemaRef ds:uri="71af3243-3dd4-4a8d-8c0d-dd76da1f02a5"/>
-  </ds:schemaRefs>
-</ds:datastoreItem>
-</file>
-
-<file path=customXml/itemProps3.xml><?xml version="1.0" encoding="utf-8"?>
 <ds:datastoreItem xmlns:ds="http://schemas.openxmlformats.org/officeDocument/2006/customXml" ds:itemID="{9415264E-28CE-4101-8997-A0892191F7B7}">
   <ds:schemaRefs>
     <ds:schemaRef ds:uri="http://schemas.microsoft.com/office/2006/metadata/contentType"/>
@@ -4804,10 +4687,20 @@
 </ds:datastoreItem>
 </file>
 
+<file path=customXml/itemProps3.xml><?xml version="1.0" encoding="utf-8"?>
+<ds:datastoreItem xmlns:ds="http://schemas.openxmlformats.org/officeDocument/2006/customXml" ds:itemID="{ABCDA01D-2FF9-48E1-82CD-5BF09CC32331}">
+  <ds:schemaRefs>
+    <ds:schemaRef ds:uri="http://schemas.microsoft.com/office/2006/metadata/properties"/>
+    <ds:schemaRef ds:uri="http://schemas.microsoft.com/office/infopath/2007/PartnerControls"/>
+    <ds:schemaRef ds:uri="71af3243-3dd4-4a8d-8c0d-dd76da1f02a5"/>
+  </ds:schemaRefs>
+</ds:datastoreItem>
+</file>
+
 <file path=customXml/itemProps4.xml><?xml version="1.0" encoding="utf-8"?>
-<ds:datastoreItem xmlns:ds="http://schemas.openxmlformats.org/officeDocument/2006/customXml" ds:itemID="{40862127-ED2C-4E22-B80D-6FB976F55A78}">
+<ds:datastoreItem xmlns:ds="http://schemas.openxmlformats.org/officeDocument/2006/customXml" ds:itemID="{435AAE84-9C90-44F3-B037-C33CD86CC86E}">
   <ds:schemaRefs>
-    <ds:schemaRef ds:uri="http://schemas.openxmlformats.org/officeDocument/2006/bibliography"/>
+    <ds:schemaRef ds:uri="http://schemas.microsoft.com/sharepoint/v3/contenttype/forms"/>
   </ds:schemaRefs>
 </ds:datastoreItem>
 </file>
</xml_diff>